<commit_message>
cetak pdu taruna 2021-1
</commit_message>
<xml_diff>
--- a/24. DP 4N33(F4 MERAH_K15)/Setting Label.docx
+++ b/24. DP 4N33(F4 MERAH_K15)/Setting Label.docx
@@ -87,7 +87,7 @@
                 <w:sz w:val="24"/>
                 <w:szCs w:val="24"/>
               </w:rPr>
-              <w:t>T1</w:t>
+              <w:t>T14</w:t>
             </w:r>
             <w:r>
               <w:rPr>
@@ -139,7 +139,7 @@
                 <w:sz w:val="30"/>
                 <w:szCs w:val="30"/>
               </w:rPr>
-              <w:t>SUNARTO</w:t>
+              <w:t>IMRON ROSYADI</w:t>
             </w:r>
             <w:r>
               <w:rPr>
@@ -207,7 +207,7 @@
                 <w:sz w:val="44"/>
                 <w:szCs w:val="30"/>
               </w:rPr>
-              <w:t>XXL</w:t>
+              <w:t>XL</w:t>
             </w:r>
             <w:r>
               <w:rPr>
@@ -357,23 +357,6 @@
                 <w:sz w:val="24"/>
                 <w:szCs w:val="24"/>
               </w:rPr>
-              <w:fldChar w:fldCharType="separate"/>
-            </w:r>
-            <w:r>
-              <w:rPr>
-                <w:rFonts w:ascii="Arial" w:hAnsi="Arial" w:cs="Arial"/>
-                <w:noProof/>
-                <w:sz w:val="24"/>
-                <w:szCs w:val="24"/>
-              </w:rPr>
-              <w:t>T2</w:t>
-            </w:r>
-            <w:r>
-              <w:rPr>
-                <w:rFonts w:ascii="Arial" w:hAnsi="Arial" w:cs="Arial"/>
-                <w:sz w:val="24"/>
-                <w:szCs w:val="24"/>
-              </w:rPr>
               <w:fldChar w:fldCharType="end"/>
             </w:r>
           </w:p>
@@ -409,23 +392,6 @@
                 <w:sz w:val="30"/>
                 <w:szCs w:val="30"/>
               </w:rPr>
-              <w:fldChar w:fldCharType="separate"/>
-            </w:r>
-            <w:r>
-              <w:rPr>
-                <w:rFonts w:ascii="Arial" w:hAnsi="Arial" w:cs="Arial"/>
-                <w:noProof/>
-                <w:sz w:val="30"/>
-                <w:szCs w:val="30"/>
-              </w:rPr>
-              <w:t>NOOR MAULANA</w:t>
-            </w:r>
-            <w:r>
-              <w:rPr>
-                <w:rFonts w:ascii="Arial" w:hAnsi="Arial" w:cs="Arial"/>
-                <w:sz w:val="30"/>
-                <w:szCs w:val="30"/>
-              </w:rPr>
               <w:fldChar w:fldCharType="end"/>
             </w:r>
           </w:p>
@@ -477,23 +443,6 @@
                 <w:sz w:val="44"/>
                 <w:szCs w:val="30"/>
               </w:rPr>
-              <w:fldChar w:fldCharType="separate"/>
-            </w:r>
-            <w:r>
-              <w:rPr>
-                <w:rFonts w:ascii="Arial" w:hAnsi="Arial" w:cs="Arial"/>
-                <w:noProof/>
-                <w:sz w:val="44"/>
-                <w:szCs w:val="30"/>
-              </w:rPr>
-              <w:t>M</w:t>
-            </w:r>
-            <w:r>
-              <w:rPr>
-                <w:rFonts w:ascii="Arial" w:hAnsi="Arial" w:cs="Arial"/>
-                <w:sz w:val="44"/>
-                <w:szCs w:val="30"/>
-              </w:rPr>
               <w:fldChar w:fldCharType="end"/>
             </w:r>
           </w:p>
@@ -534,19 +483,6 @@
                 <w:rFonts w:ascii="Arial" w:hAnsi="Arial" w:cs="Arial"/>
               </w:rPr>
               <w:instrText xml:space="preserve"> MERGEFIELD KELAS </w:instrText>
-            </w:r>
-            <w:r>
-              <w:rPr>
-                <w:rFonts w:ascii="Arial" w:hAnsi="Arial" w:cs="Arial"/>
-              </w:rPr>
-              <w:fldChar w:fldCharType="separate"/>
-            </w:r>
-            <w:r>
-              <w:rPr>
-                <w:rFonts w:ascii="Arial" w:hAnsi="Arial" w:cs="Arial"/>
-                <w:noProof/>
-              </w:rPr>
-              <w:t>DP4 NAUTIKA / 33</w:t>
             </w:r>
             <w:r>
               <w:rPr>
@@ -636,23 +572,6 @@
                 <w:sz w:val="24"/>
                 <w:szCs w:val="24"/>
               </w:rPr>
-              <w:fldChar w:fldCharType="separate"/>
-            </w:r>
-            <w:r>
-              <w:rPr>
-                <w:rFonts w:ascii="Arial" w:hAnsi="Arial" w:cs="Arial"/>
-                <w:noProof/>
-                <w:sz w:val="24"/>
-                <w:szCs w:val="24"/>
-              </w:rPr>
-              <w:t>T3</w:t>
-            </w:r>
-            <w:r>
-              <w:rPr>
-                <w:rFonts w:ascii="Arial" w:hAnsi="Arial" w:cs="Arial"/>
-                <w:sz w:val="24"/>
-                <w:szCs w:val="24"/>
-              </w:rPr>
               <w:fldChar w:fldCharType="end"/>
             </w:r>
           </w:p>
@@ -688,23 +607,6 @@
                 <w:sz w:val="30"/>
                 <w:szCs w:val="30"/>
               </w:rPr>
-              <w:fldChar w:fldCharType="separate"/>
-            </w:r>
-            <w:r>
-              <w:rPr>
-                <w:rFonts w:ascii="Arial" w:hAnsi="Arial" w:cs="Arial"/>
-                <w:noProof/>
-                <w:sz w:val="30"/>
-                <w:szCs w:val="30"/>
-              </w:rPr>
-              <w:t>OKTE DWI PANGGA</w:t>
-            </w:r>
-            <w:r>
-              <w:rPr>
-                <w:rFonts w:ascii="Arial" w:hAnsi="Arial" w:cs="Arial"/>
-                <w:sz w:val="30"/>
-                <w:szCs w:val="30"/>
-              </w:rPr>
               <w:fldChar w:fldCharType="end"/>
             </w:r>
           </w:p>
@@ -756,23 +658,6 @@
                 <w:sz w:val="44"/>
                 <w:szCs w:val="30"/>
               </w:rPr>
-              <w:fldChar w:fldCharType="separate"/>
-            </w:r>
-            <w:r>
-              <w:rPr>
-                <w:rFonts w:ascii="Arial" w:hAnsi="Arial" w:cs="Arial"/>
-                <w:noProof/>
-                <w:sz w:val="44"/>
-                <w:szCs w:val="30"/>
-              </w:rPr>
-              <w:t>XXL</w:t>
-            </w:r>
-            <w:r>
-              <w:rPr>
-                <w:rFonts w:ascii="Arial" w:hAnsi="Arial" w:cs="Arial"/>
-                <w:sz w:val="44"/>
-                <w:szCs w:val="30"/>
-              </w:rPr>
               <w:fldChar w:fldCharType="end"/>
             </w:r>
           </w:p>
@@ -813,19 +698,6 @@
                 <w:rFonts w:ascii="Arial" w:hAnsi="Arial" w:cs="Arial"/>
               </w:rPr>
               <w:instrText xml:space="preserve"> MERGEFIELD KELAS </w:instrText>
-            </w:r>
-            <w:r>
-              <w:rPr>
-                <w:rFonts w:ascii="Arial" w:hAnsi="Arial" w:cs="Arial"/>
-              </w:rPr>
-              <w:fldChar w:fldCharType="separate"/>
-            </w:r>
-            <w:r>
-              <w:rPr>
-                <w:rFonts w:ascii="Arial" w:hAnsi="Arial" w:cs="Arial"/>
-                <w:noProof/>
-              </w:rPr>
-              <w:t>DP4 NAUTIKA / 33</w:t>
             </w:r>
             <w:r>
               <w:rPr>

</xml_diff>